<commit_message>
new pictures and DB for Outspot
</commit_message>
<xml_diff>
--- a/public/docs/cv_eng_g.docx
+++ b/public/docs/cv_eng_g.docx
@@ -420,14 +420,14 @@
         <w:tblLook w:val="0400"/>
       </w:tblPr>
       <w:tblGrid>
-        <w:gridCol w:w="3151"/>
+        <w:gridCol w:w="3150"/>
         <w:gridCol w:w="6078"/>
       </w:tblGrid>
       <w:tr>
         <w:trPr/>
         <w:tc>
           <w:tcPr>
-            <w:tcW w:w="3151" w:type="dxa"/>
+            <w:tcW w:w="3150" w:type="dxa"/>
             <w:tcBorders>
               <w:top w:val="single" w:sz="18" w:space="0" w:color="FF0000"/>
               <w:left w:val="single" w:sz="8" w:space="0" w:color="F3F3F3"/>
@@ -473,19 +473,7 @@
               <w:rPr>
                 <w:rFonts w:eastAsia="Montserrat" w:cs="Montserrat" w:ascii="Montserrat" w:hAnsi="Montserrat"/>
               </w:rPr>
-              <w:t xml:space="preserve">PHP, JavaScript, Typescript (17 </w:t>
-            </w:r>
-            <w:r>
-              <w:rPr>
-                <w:rFonts w:eastAsia="Montserrat" w:cs="Montserrat" w:ascii="Montserrat" w:hAnsi="Montserrat"/>
-              </w:rPr>
-              <w:t>years</w:t>
-            </w:r>
-            <w:r>
-              <w:rPr>
-                <w:rFonts w:eastAsia="Montserrat" w:cs="Montserrat" w:ascii="Montserrat" w:hAnsi="Montserrat"/>
-              </w:rPr>
-              <w:t>)</w:t>
+              <w:t>PHP, JavaScript, Typescript (17 years)</w:t>
             </w:r>
           </w:p>
         </w:tc>
@@ -494,7 +482,7 @@
         <w:trPr/>
         <w:tc>
           <w:tcPr>
-            <w:tcW w:w="3151" w:type="dxa"/>
+            <w:tcW w:w="3150" w:type="dxa"/>
             <w:tcBorders>
               <w:left w:val="single" w:sz="8" w:space="0" w:color="F3F3F3"/>
               <w:bottom w:val="single" w:sz="8" w:space="0" w:color="F3F3F3"/>
@@ -538,55 +526,7 @@
               <w:rPr>
                 <w:rFonts w:eastAsia="Montserrat" w:cs="Montserrat" w:ascii="Montserrat" w:hAnsi="Montserrat"/>
               </w:rPr>
-              <w:t xml:space="preserve">HTML, CSS (27 </w:t>
-            </w:r>
-            <w:r>
-              <w:rPr>
-                <w:rFonts w:eastAsia="Montserrat" w:cs="Montserrat" w:ascii="Montserrat" w:hAnsi="Montserrat"/>
-              </w:rPr>
-              <w:t>years</w:t>
-            </w:r>
-            <w:r>
-              <w:rPr>
-                <w:rFonts w:eastAsia="Montserrat" w:cs="Montserrat" w:ascii="Montserrat" w:hAnsi="Montserrat"/>
-              </w:rPr>
-              <w:t xml:space="preserve">), Vue.js, Nuxt (4 </w:t>
-            </w:r>
-            <w:r>
-              <w:rPr>
-                <w:rFonts w:eastAsia="Montserrat" w:cs="Montserrat" w:ascii="Montserrat" w:hAnsi="Montserrat"/>
-              </w:rPr>
-              <w:t>years</w:t>
-            </w:r>
-            <w:r>
-              <w:rPr>
-                <w:rFonts w:eastAsia="Montserrat" w:cs="Montserrat" w:ascii="Montserrat" w:hAnsi="Montserrat"/>
-              </w:rPr>
-              <w:t xml:space="preserve">), jQuery (12 </w:t>
-            </w:r>
-            <w:r>
-              <w:rPr>
-                <w:rFonts w:eastAsia="Montserrat" w:cs="Montserrat" w:ascii="Montserrat" w:hAnsi="Montserrat"/>
-              </w:rPr>
-              <w:t>years</w:t>
-            </w:r>
-            <w:r>
-              <w:rPr>
-                <w:rFonts w:eastAsia="Montserrat" w:cs="Montserrat" w:ascii="Montserrat" w:hAnsi="Montserrat"/>
-              </w:rPr>
-              <w:t xml:space="preserve">), Bootstrap (12 </w:t>
-            </w:r>
-            <w:r>
-              <w:rPr>
-                <w:rFonts w:eastAsia="Montserrat" w:cs="Montserrat" w:ascii="Montserrat" w:hAnsi="Montserrat"/>
-              </w:rPr>
-              <w:t>years</w:t>
-            </w:r>
-            <w:r>
-              <w:rPr>
-                <w:rFonts w:eastAsia="Montserrat" w:cs="Montserrat" w:ascii="Montserrat" w:hAnsi="Montserrat"/>
-              </w:rPr>
-              <w:t>), Tailwind, webpack, npm, vite</w:t>
+              <w:t>HTML, CSS (27 years), Vue.js, Nuxt (4 years), jQuery (12 years), Bootstrap (12 years), Tailwind, webpack, npm, vite</w:t>
             </w:r>
           </w:p>
         </w:tc>
@@ -595,7 +535,7 @@
         <w:trPr/>
         <w:tc>
           <w:tcPr>
-            <w:tcW w:w="3151" w:type="dxa"/>
+            <w:tcW w:w="3150" w:type="dxa"/>
             <w:tcBorders>
               <w:left w:val="single" w:sz="8" w:space="0" w:color="F3F3F3"/>
               <w:bottom w:val="single" w:sz="8" w:space="0" w:color="F3F3F3"/>
@@ -639,55 +579,7 @@
               <w:rPr>
                 <w:rFonts w:eastAsia="Montserrat" w:cs="Montserrat" w:ascii="Montserrat" w:hAnsi="Montserrat"/>
               </w:rPr>
-              <w:t xml:space="preserve">Laravel (5 </w:t>
-            </w:r>
-            <w:r>
-              <w:rPr>
-                <w:rFonts w:eastAsia="Montserrat" w:cs="Montserrat" w:ascii="Montserrat" w:hAnsi="Montserrat"/>
-              </w:rPr>
-              <w:t>years</w:t>
-            </w:r>
-            <w:r>
-              <w:rPr>
-                <w:rFonts w:eastAsia="Montserrat" w:cs="Montserrat" w:ascii="Montserrat" w:hAnsi="Montserrat"/>
-              </w:rPr>
-              <w:t xml:space="preserve">), Yii (10 </w:t>
-            </w:r>
-            <w:r>
-              <w:rPr>
-                <w:rFonts w:eastAsia="Montserrat" w:cs="Montserrat" w:ascii="Montserrat" w:hAnsi="Montserrat"/>
-              </w:rPr>
-              <w:t>years</w:t>
-            </w:r>
-            <w:r>
-              <w:rPr>
-                <w:rFonts w:eastAsia="Montserrat" w:cs="Montserrat" w:ascii="Montserrat" w:hAnsi="Montserrat"/>
-              </w:rPr>
-              <w:t xml:space="preserve">), Yii2 (8 </w:t>
-            </w:r>
-            <w:r>
-              <w:rPr>
-                <w:rFonts w:eastAsia="Montserrat" w:cs="Montserrat" w:ascii="Montserrat" w:hAnsi="Montserrat"/>
-              </w:rPr>
-              <w:t>years</w:t>
-            </w:r>
-            <w:r>
-              <w:rPr>
-                <w:rFonts w:eastAsia="Montserrat" w:cs="Montserrat" w:ascii="Montserrat" w:hAnsi="Montserrat"/>
-              </w:rPr>
-              <w:t xml:space="preserve">), Symfony (3 </w:t>
-            </w:r>
-            <w:r>
-              <w:rPr>
-                <w:rFonts w:eastAsia="Montserrat" w:cs="Montserrat" w:ascii="Montserrat" w:hAnsi="Montserrat"/>
-              </w:rPr>
-              <w:t>years</w:t>
-            </w:r>
-            <w:r>
-              <w:rPr>
-                <w:rFonts w:eastAsia="Montserrat" w:cs="Montserrat" w:ascii="Montserrat" w:hAnsi="Montserrat"/>
-              </w:rPr>
-              <w:t>),  Wordpress</w:t>
+              <w:t>Laravel (5 years), Yii (10 years), Yii2 (8 years), Symfony (3 years),  Wordpress</w:t>
             </w:r>
           </w:p>
         </w:tc>
@@ -696,7 +588,7 @@
         <w:trPr/>
         <w:tc>
           <w:tcPr>
-            <w:tcW w:w="3151" w:type="dxa"/>
+            <w:tcW w:w="3150" w:type="dxa"/>
             <w:tcBorders>
               <w:left w:val="single" w:sz="8" w:space="0" w:color="F3F3F3"/>
               <w:bottom w:val="single" w:sz="8" w:space="0" w:color="F3F3F3"/>
@@ -755,7 +647,7 @@
         </w:trPr>
         <w:tc>
           <w:tcPr>
-            <w:tcW w:w="3151" w:type="dxa"/>
+            <w:tcW w:w="3150" w:type="dxa"/>
             <w:tcBorders>
               <w:top w:val="single" w:sz="8" w:space="0" w:color="F3F3F3"/>
               <w:left w:val="single" w:sz="8" w:space="0" w:color="F3F3F3"/>
@@ -810,7 +702,7 @@
         <w:trPr/>
         <w:tc>
           <w:tcPr>
-            <w:tcW w:w="3151" w:type="dxa"/>
+            <w:tcW w:w="3150" w:type="dxa"/>
             <w:tcBorders>
               <w:top w:val="single" w:sz="8" w:space="0" w:color="F3F3F3"/>
               <w:left w:val="single" w:sz="8" w:space="0" w:color="F3F3F3"/>
@@ -869,7 +761,7 @@
         <w:trPr/>
         <w:tc>
           <w:tcPr>
-            <w:tcW w:w="3151" w:type="dxa"/>
+            <w:tcW w:w="3150" w:type="dxa"/>
             <w:tcBorders>
               <w:top w:val="single" w:sz="8" w:space="0" w:color="F3F3F3"/>
               <w:left w:val="single" w:sz="8" w:space="0" w:color="F3F3F3"/>
@@ -930,7 +822,7 @@
         <w:trPr/>
         <w:tc>
           <w:tcPr>
-            <w:tcW w:w="3151" w:type="dxa"/>
+            <w:tcW w:w="3150" w:type="dxa"/>
             <w:tcBorders>
               <w:top w:val="single" w:sz="8" w:space="0" w:color="F3F3F3"/>
               <w:left w:val="single" w:sz="8" w:space="0" w:color="F3F3F3"/>
@@ -991,7 +883,7 @@
         <w:trPr/>
         <w:tc>
           <w:tcPr>
-            <w:tcW w:w="3151" w:type="dxa"/>
+            <w:tcW w:w="3150" w:type="dxa"/>
             <w:tcBorders>
               <w:left w:val="single" w:sz="8" w:space="0" w:color="F3F3F3"/>
               <w:bottom w:val="single" w:sz="8" w:space="0" w:color="F3F3F3"/>
@@ -1043,7 +935,7 @@
         <w:trPr/>
         <w:tc>
           <w:tcPr>
-            <w:tcW w:w="3151" w:type="dxa"/>
+            <w:tcW w:w="3150" w:type="dxa"/>
             <w:tcBorders>
               <w:top w:val="single" w:sz="8" w:space="0" w:color="F3F3F3"/>
               <w:left w:val="single" w:sz="8" w:space="0" w:color="F3F3F3"/>
@@ -1102,7 +994,7 @@
         <w:trPr/>
         <w:tc>
           <w:tcPr>
-            <w:tcW w:w="3151" w:type="dxa"/>
+            <w:tcW w:w="3150" w:type="dxa"/>
             <w:tcBorders>
               <w:top w:val="single" w:sz="8" w:space="0" w:color="F3F3F3"/>
               <w:left w:val="single" w:sz="8" w:space="0" w:color="F3F3F3"/>
@@ -1164,7 +1056,7 @@
         <w:trPr/>
         <w:tc>
           <w:tcPr>
-            <w:tcW w:w="3151" w:type="dxa"/>
+            <w:tcW w:w="3150" w:type="dxa"/>
             <w:tcBorders>
               <w:top w:val="single" w:sz="8" w:space="0" w:color="F3F3F3"/>
               <w:left w:val="single" w:sz="8" w:space="0" w:color="F3F3F3"/>
@@ -1245,7 +1137,11 @@
         </w:rPr>
       </w:pPr>
       <w:r>
-        <w:rPr/>
+        <w:rPr>
+          <w:rFonts w:eastAsia="Montserrat" w:cs="Montserrat" w:ascii="Montserrat" w:hAnsi="Montserrat"/>
+          <w:sz w:val="24"/>
+          <w:szCs w:val="24"/>
+        </w:rPr>
       </w:r>
     </w:p>
     <w:p>
@@ -1261,7 +1157,8 @@
       <w:r>
         <w:rPr>
           <w:rFonts w:eastAsia="Montserrat" w:cs="Montserrat" w:ascii="Montserrat" w:hAnsi="Montserrat"/>
-          <w:color w:val="333333"/>
+          <w:sz w:val="24"/>
+          <w:szCs w:val="24"/>
         </w:rPr>
       </w:r>
     </w:p>
@@ -1632,7 +1529,31 @@
               <w:rPr>
                 <w:rFonts w:eastAsia="Montserrat" w:cs="Montserrat" w:ascii="Montserrat" w:hAnsi="Montserrat"/>
               </w:rPr>
-              <w:t>dozens projects on Laravel of different versions with a serious server API</w:t>
+              <w:t xml:space="preserve">dozens </w:t>
+            </w:r>
+            <w:r>
+              <w:rPr>
+                <w:rFonts w:eastAsia="Montserrat" w:cs="Montserrat" w:ascii="Montserrat" w:hAnsi="Montserrat"/>
+              </w:rPr>
+              <w:t xml:space="preserve">of </w:t>
+            </w:r>
+            <w:r>
+              <w:rPr>
+                <w:rFonts w:eastAsia="Montserrat" w:cs="Montserrat" w:ascii="Montserrat" w:hAnsi="Montserrat"/>
+              </w:rPr>
+              <w:t xml:space="preserve">projects on Laravel of different versions with a </w:t>
+            </w:r>
+            <w:r>
+              <w:rPr>
+                <w:rFonts w:eastAsia="Montserrat" w:cs="Montserrat" w:ascii="Montserrat" w:hAnsi="Montserrat"/>
+              </w:rPr>
+              <w:t>robust</w:t>
+            </w:r>
+            <w:r>
+              <w:rPr>
+                <w:rFonts w:eastAsia="Montserrat" w:cs="Montserrat" w:ascii="Montserrat" w:hAnsi="Montserrat"/>
+              </w:rPr>
+              <w:t xml:space="preserve"> server API</w:t>
             </w:r>
           </w:p>
           <w:p>
@@ -1674,7 +1595,7 @@
               <w:rPr>
                 <w:rFonts w:eastAsia="Montserrat" w:cs="Montserrat" w:ascii="Montserrat" w:hAnsi="Montserrat"/>
               </w:rPr>
-              <w:t>its own ERP system on native PHP with various functionality</w:t>
+              <w:t>proprietary ERP system on native PHP with various functionality</w:t>
             </w:r>
           </w:p>
           <w:p>
@@ -2328,23 +2249,7 @@
                 <w:b/>
                 <w:shd w:fill="EFEFEF" w:val="clear"/>
               </w:rPr>
-              <w:t>Neklo (</w:t>
-            </w:r>
-            <w:r>
-              <w:rPr>
-                <w:rFonts w:eastAsia="Montserrat" w:cs="Montserrat" w:ascii="Montserrat" w:hAnsi="Montserrat"/>
-                <w:b/>
-                <w:shd w:fill="EFEFEF" w:val="clear"/>
-              </w:rPr>
-              <w:t>USA</w:t>
-            </w:r>
-            <w:r>
-              <w:rPr>
-                <w:rFonts w:eastAsia="Montserrat" w:cs="Montserrat" w:ascii="Montserrat" w:hAnsi="Montserrat"/>
-                <w:b/>
-                <w:shd w:fill="EFEFEF" w:val="clear"/>
-              </w:rPr>
-              <w:t>)</w:t>
+              <w:t>Neklo (USA)</w:t>
             </w:r>
           </w:p>
           <w:p>
@@ -9205,7 +9110,7 @@
     </w:r>
     <w:r>
       <w:rPr/>
-      <w:t>16</w:t>
+      <w:t>2</w:t>
     </w:r>
     <w:r>
       <w:rPr/>

</xml_diff>

<commit_message>
project raw page was implemented
</commit_message>
<xml_diff>
--- a/public/docs/cv_eng_g.docx
+++ b/public/docs/cv_eng_g.docx
@@ -636,19 +636,7 @@
               <w:rPr>
                 <w:rFonts w:eastAsia="Montserrat" w:cs="Montserrat" w:ascii="Montserrat" w:hAnsi="Montserrat"/>
               </w:rPr>
-              <w:t xml:space="preserve">Twig, Blade,  Google API, Yandex API, Salesforce, </w:t>
-            </w:r>
-            <w:r>
-              <w:rPr>
-                <w:rFonts w:eastAsia="Montserrat" w:cs="Montserrat" w:ascii="Montserrat" w:hAnsi="Montserrat"/>
-              </w:rPr>
-              <w:t>Google Cloud,</w:t>
-            </w:r>
-            <w:r>
-              <w:rPr>
-                <w:rFonts w:eastAsia="Montserrat" w:cs="Montserrat" w:ascii="Montserrat" w:hAnsi="Montserrat"/>
-              </w:rPr>
-              <w:t xml:space="preserve"> Leadspedia, Facebook Ads, Google Ads,, Bugsnag</w:t>
+              <w:t>Twig, Blade,  Google API, Yandex API, Salesforce, Google Cloud, Leadspedia, Facebook Ads, Google Ads,, Bugsnag</w:t>
             </w:r>
           </w:p>
         </w:tc>
@@ -705,7 +693,7 @@
               <w:rPr>
                 <w:rFonts w:eastAsia="Montserrat" w:cs="Montserrat" w:ascii="Montserrat" w:hAnsi="Montserrat"/>
               </w:rPr>
-              <w:t xml:space="preserve">RestAPI, Swagger, Composer, github, LAMP, Nginx, npm, Redis, Memcached, Docker, Vite/Webpack, PHPUnit, New Relic, Redis, SQS, RabbitMQ, Elasticsearch, </w:t>
+              <w:t>RestAPI, Swagger, Composer, github, LAMP, Nginx, npm, Redis, Memcached, Docker, Vite/Webpack, PHPUnit, New Relic, Redis, SQS, RabbitMQ, Elasticsearch,</w:t>
             </w:r>
           </w:p>
         </w:tc>
@@ -1676,13 +1664,7 @@
               <w:rPr>
                 <w:rFonts w:eastAsia="Montserrat" w:cs="Montserrat" w:ascii="Montserrat" w:hAnsi="Montserrat"/>
               </w:rPr>
-              <w:t xml:space="preserve">PHP, Yii, Laravel, Symfony, Vue.JS, Javascript, REST API, MySQL, Bitbucket CI/CD, Docker, Notion, </w:t>
-            </w:r>
-            <w:r>
-              <w:rPr>
-                <w:rFonts w:eastAsia="Montserrat" w:cs="Montserrat" w:ascii="Montserrat" w:hAnsi="Montserrat"/>
-              </w:rPr>
-              <w:t>Google Cloud</w:t>
+              <w:t>PHP, Yii, Laravel, Symfony, Vue.JS, Javascript, REST API, MySQL, Bitbucket CI/CD, Docker, Notion, Google Cloud</w:t>
             </w:r>
           </w:p>
         </w:tc>
@@ -1926,7 +1908,13 @@
               <w:rPr>
                 <w:rFonts w:eastAsia="Montserrat" w:cs="Montserrat" w:ascii="Montserrat" w:hAnsi="Montserrat"/>
               </w:rPr>
-              <w:t>System architect and web application developer</w:t>
+              <w:t>Solution</w:t>
+            </w:r>
+            <w:r>
+              <w:rPr>
+                <w:rFonts w:eastAsia="Montserrat" w:cs="Montserrat" w:ascii="Montserrat" w:hAnsi="Montserrat"/>
+              </w:rPr>
+              <w:t xml:space="preserve"> architect and web application developer</w:t>
             </w:r>
           </w:p>
           <w:p>
@@ -2001,7 +1989,7 @@
               <w:rPr>
                 <w:rFonts w:eastAsia="Montserrat" w:cs="Montserrat" w:ascii="Montserrat" w:hAnsi="Montserrat"/>
               </w:rPr>
-              <w:t>The system was created on the basis of the PHP</w:t>
+              <w:t>The system was developed using the PHP Symfony framework as its core foundation.</w:t>
             </w:r>
           </w:p>
           <w:p>
@@ -2022,7 +2010,7 @@
               <w:rPr>
                 <w:rFonts w:eastAsia="Montserrat" w:cs="Montserrat" w:ascii="Montserrat" w:hAnsi="Montserrat"/>
               </w:rPr>
-              <w:t>Symfony framework</w:t>
+              <w:t>I performed all roles individually:</w:t>
             </w:r>
           </w:p>
           <w:p>
@@ -2043,7 +2031,19 @@
               <w:rPr>
                 <w:rFonts w:eastAsia="Montserrat" w:cs="Montserrat" w:ascii="Montserrat" w:hAnsi="Montserrat"/>
               </w:rPr>
-              <w:t>I performed all roles individually:</w:t>
+              <w:t xml:space="preserve">Business analysis, </w:t>
+            </w:r>
+            <w:r>
+              <w:rPr>
+                <w:rFonts w:eastAsia="Montserrat" w:cs="Montserrat" w:ascii="Montserrat" w:hAnsi="Montserrat"/>
+              </w:rPr>
+              <w:t xml:space="preserve">task </w:t>
+            </w:r>
+            <w:r>
+              <w:rPr>
+                <w:rFonts w:eastAsia="Montserrat" w:cs="Montserrat" w:ascii="Montserrat" w:hAnsi="Montserrat"/>
+              </w:rPr>
+              <w:t>decomposition</w:t>
             </w:r>
           </w:p>
           <w:p>
@@ -2064,7 +2064,7 @@
               <w:rPr>
                 <w:rFonts w:eastAsia="Montserrat" w:cs="Montserrat" w:ascii="Montserrat" w:hAnsi="Montserrat"/>
               </w:rPr>
-              <w:t>Setting the task</w:t>
+              <w:t>Building the application architecture</w:t>
             </w:r>
           </w:p>
           <w:p>
@@ -2085,7 +2085,7 @@
               <w:rPr>
                 <w:rFonts w:eastAsia="Montserrat" w:cs="Montserrat" w:ascii="Montserrat" w:hAnsi="Montserrat"/>
               </w:rPr>
-              <w:t>Building the application architecture</w:t>
+              <w:t>Application development</w:t>
             </w:r>
           </w:p>
           <w:p>
@@ -2106,28 +2106,7 @@
               <w:rPr>
                 <w:rFonts w:eastAsia="Montserrat" w:cs="Montserrat" w:ascii="Montserrat" w:hAnsi="Montserrat"/>
               </w:rPr>
-              <w:t>Application development</w:t>
-            </w:r>
-          </w:p>
-          <w:p>
-            <w:pPr>
-              <w:pStyle w:val="Normal"/>
-              <w:widowControl w:val="false"/>
-              <w:numPr>
-                <w:ilvl w:val="0"/>
-                <w:numId w:val="2"/>
-              </w:numPr>
-              <w:spacing w:lineRule="auto" w:line="240" w:before="100" w:after="0"/>
-              <w:ind w:hanging="360" w:left="720"/>
-              <w:rPr>
-                <w:rFonts w:ascii="Montserrat" w:hAnsi="Montserrat" w:eastAsia="Montserrat" w:cs="Montserrat"/>
-              </w:rPr>
-            </w:pPr>
-            <w:r>
-              <w:rPr>
-                <w:rFonts w:eastAsia="Montserrat" w:cs="Montserrat" w:ascii="Montserrat" w:hAnsi="Montserrat"/>
-              </w:rPr>
-              <w:t>Deploying the system and database on the provider's site</w:t>
+              <w:t>Deployed the application and its database on the hosting provider's infrastructure.</w:t>
             </w:r>
           </w:p>
           <w:p>
@@ -2179,13 +2158,7 @@
               <w:rPr>
                 <w:rFonts w:eastAsia="Montserrat" w:cs="Montserrat" w:ascii="Montserrat" w:hAnsi="Montserrat"/>
               </w:rPr>
-              <w:t xml:space="preserve">PHP, Symfony, Vue.JS, REST API, MySQL, Nginx Twig, Docker, Git, Asana, </w:t>
-            </w:r>
-            <w:r>
-              <w:rPr>
-                <w:rFonts w:eastAsia="Montserrat" w:cs="Montserrat" w:ascii="Montserrat" w:hAnsi="Montserrat"/>
-              </w:rPr>
-              <w:t>DevOps</w:t>
+              <w:t>PHP, Symfony, Vue.JS, REST API, MySQL, Nginx, Twig, Docker, Git, Asana, DevOps</w:t>
             </w:r>
           </w:p>
         </w:tc>
@@ -2462,7 +2435,25 @@
               <w:rPr>
                 <w:rFonts w:eastAsia="Montserrat" w:cs="Montserrat" w:ascii="Montserrat" w:hAnsi="Montserrat"/>
               </w:rPr>
-              <w:t>The original framework based on the Laravel model was practically created,</w:t>
+              <w:t xml:space="preserve">The original framework, based on the Laravel </w:t>
+            </w:r>
+            <w:r>
+              <w:rPr>
+                <w:rFonts w:eastAsia="Montserrat" w:cs="Montserrat" w:ascii="Montserrat" w:hAnsi="Montserrat"/>
+              </w:rPr>
+              <w:t>architectural model</w:t>
+            </w:r>
+            <w:r>
+              <w:rPr>
+                <w:rFonts w:eastAsia="Montserrat" w:cs="Montserrat" w:ascii="Montserrat" w:hAnsi="Montserrat"/>
+              </w:rPr>
+              <w:t xml:space="preserve"> was </w:t>
+            </w:r>
+            <w:r>
+              <w:rPr>
+                <w:rFonts w:eastAsia="Montserrat" w:cs="Montserrat" w:ascii="Montserrat" w:hAnsi="Montserrat"/>
+              </w:rPr>
+              <w:t>developed from the ground up</w:t>
             </w:r>
           </w:p>
           <w:p>
@@ -5838,7 +5829,11 @@
               </w:rPr>
             </w:pPr>
             <w:r>
-              <w:rPr/>
+              <w:rPr>
+                <w:rFonts w:eastAsia="Montserrat" w:cs="Montserrat" w:ascii="Montserrat" w:hAnsi="Montserrat"/>
+                <w:b/>
+                <w:shd w:fill="EFEFEF" w:val="clear"/>
+              </w:rPr>
             </w:r>
           </w:p>
           <w:p>

</xml_diff>